<commit_message>
updated sections 1 and 6
</commit_message>
<xml_diff>
--- a/RSD/RSD_Version_6.docx
+++ b/RSD/RSD_Version_6.docx
@@ -264,6 +264,21 @@
         <w:jc w:val="left"/>
         <w:rPr>
           <w:rFonts w:ascii="Calibri" w:hAnsi="Calibri" w:cs="Calibri" w:eastAsia="Calibri"/>
+          <w:color w:val="auto"/>
+          <w:spacing w:val="0"/>
+          <w:position w:val="0"/>
+          <w:sz w:val="22"/>
+          <w:shd w:fill="auto" w:val="clear"/>
+        </w:rPr>
+      </w:pPr>
+    </w:p>
+    <w:p>
+      <w:pPr>
+        <w:spacing w:before="0" w:after="200" w:line="276"/>
+        <w:ind w:right="0" w:left="0" w:firstLine="0"/>
+        <w:jc w:val="left"/>
+        <w:rPr>
+          <w:rFonts w:ascii="Calibri" w:hAnsi="Calibri" w:cs="Calibri" w:eastAsia="Calibri"/>
           <w:b/>
           <w:color w:val="auto"/>
           <w:spacing w:val="0"/>
@@ -318,6 +333,21 @@
         <w:jc w:val="left"/>
         <w:rPr>
           <w:rFonts w:ascii="Calibri" w:hAnsi="Calibri" w:cs="Calibri" w:eastAsia="Calibri"/>
+          <w:color w:val="auto"/>
+          <w:spacing w:val="0"/>
+          <w:position w:val="0"/>
+          <w:sz w:val="22"/>
+          <w:shd w:fill="auto" w:val="clear"/>
+        </w:rPr>
+      </w:pPr>
+    </w:p>
+    <w:p>
+      <w:pPr>
+        <w:spacing w:before="0" w:after="200" w:line="276"/>
+        <w:ind w:right="0" w:left="0" w:firstLine="0"/>
+        <w:jc w:val="left"/>
+        <w:rPr>
+          <w:rFonts w:ascii="Calibri" w:hAnsi="Calibri" w:cs="Calibri" w:eastAsia="Calibri"/>
           <w:b/>
           <w:color w:val="auto"/>
           <w:spacing w:val="0"/>
@@ -398,6 +428,21 @@
         <w:jc w:val="left"/>
         <w:rPr>
           <w:rFonts w:ascii="Calibri" w:hAnsi="Calibri" w:cs="Calibri" w:eastAsia="Calibri"/>
+          <w:color w:val="auto"/>
+          <w:spacing w:val="0"/>
+          <w:position w:val="0"/>
+          <w:sz w:val="22"/>
+          <w:shd w:fill="auto" w:val="clear"/>
+        </w:rPr>
+      </w:pPr>
+    </w:p>
+    <w:p>
+      <w:pPr>
+        <w:spacing w:before="0" w:after="200" w:line="276"/>
+        <w:ind w:right="0" w:left="0" w:firstLine="0"/>
+        <w:jc w:val="left"/>
+        <w:rPr>
+          <w:rFonts w:ascii="Calibri" w:hAnsi="Calibri" w:cs="Calibri" w:eastAsia="Calibri"/>
           <w:b/>
           <w:color w:val="auto"/>
           <w:spacing w:val="0"/>
@@ -426,26 +471,66 @@
         <w:jc w:val="left"/>
         <w:rPr>
           <w:rFonts w:ascii="Calibri" w:hAnsi="Calibri" w:cs="Calibri" w:eastAsia="Calibri"/>
-          <w:b/>
-          <w:color w:val="auto"/>
-          <w:spacing w:val="0"/>
-          <w:position w:val="0"/>
-          <w:sz w:val="22"/>
-          <w:shd w:fill="auto" w:val="clear"/>
-        </w:rPr>
-      </w:pPr>
-      <w:r>
-        <w:rPr>
-          <w:rFonts w:ascii="Calibri" w:hAnsi="Calibri" w:cs="Calibri" w:eastAsia="Calibri"/>
-          <w:b/>
-          <w:color w:val="auto"/>
-          <w:spacing w:val="0"/>
-          <w:position w:val="0"/>
-          <w:sz w:val="22"/>
-          <w:shd w:fill="FFFF00" w:val="clear"/>
-        </w:rPr>
-        <w:t xml:space="preserve">TBD</w:t>
-      </w:r>
+          <w:color w:val="auto"/>
+          <w:spacing w:val="0"/>
+          <w:position w:val="0"/>
+          <w:sz w:val="22"/>
+          <w:shd w:fill="auto" w:val="clear"/>
+        </w:rPr>
+      </w:pPr>
+      <w:r>
+        <w:rPr>
+          <w:rFonts w:ascii="Calibri" w:hAnsi="Calibri" w:cs="Calibri" w:eastAsia="Calibri"/>
+          <w:color w:val="auto"/>
+          <w:spacing w:val="0"/>
+          <w:position w:val="0"/>
+          <w:sz w:val="22"/>
+          <w:shd w:fill="auto" w:val="clear"/>
+        </w:rPr>
+        <w:t xml:space="preserve">The High School Book Tracking application should be secured as only authorized users can access this application and the access should be granted based on access levels. The system should not take more than 5 seconds to respond to a request. Only a staff/Admin has a right to add books to this application from a pool of books available online. Once the books are available, they can be checked out to students for a period of time (6 months). Once a book is checked out to a student, he can log in to the application to check the details such as due date, due amount etc. for the checked out books.</w:t>
+      </w:r>
+    </w:p>
+    <w:p>
+      <w:pPr>
+        <w:spacing w:before="0" w:after="200" w:line="276"/>
+        <w:ind w:right="0" w:left="0" w:firstLine="0"/>
+        <w:jc w:val="left"/>
+        <w:rPr>
+          <w:rFonts w:ascii="Calibri" w:hAnsi="Calibri" w:cs="Calibri" w:eastAsia="Calibri"/>
+          <w:color w:val="auto"/>
+          <w:spacing w:val="0"/>
+          <w:position w:val="0"/>
+          <w:sz w:val="22"/>
+          <w:shd w:fill="auto" w:val="clear"/>
+        </w:rPr>
+      </w:pPr>
+      <w:r>
+        <w:rPr>
+          <w:rFonts w:ascii="Calibri" w:hAnsi="Calibri" w:cs="Calibri" w:eastAsia="Calibri"/>
+          <w:color w:val="auto"/>
+          <w:spacing w:val="0"/>
+          <w:position w:val="0"/>
+          <w:sz w:val="22"/>
+          <w:shd w:fill="auto" w:val="clear"/>
+        </w:rPr>
+        <w:t xml:space="preserve">This application makes it easy for staffs/teachers to track all the books and the amount due for each and every book checked out to a particular student. If a student fails to return the book on time, late fees of $1/month will be added to due amount.   </w:t>
+      </w:r>
+    </w:p>
+    <w:p>
+      <w:pPr>
+        <w:spacing w:before="0" w:after="200" w:line="276"/>
+        <w:ind w:right="0" w:left="0" w:firstLine="0"/>
+        <w:jc w:val="left"/>
+        <w:rPr>
+          <w:rFonts w:ascii="Calibri" w:hAnsi="Calibri" w:cs="Calibri" w:eastAsia="Calibri"/>
+          <w:b/>
+          <w:color w:val="auto"/>
+          <w:spacing w:val="0"/>
+          <w:position w:val="0"/>
+          <w:sz w:val="22"/>
+          <w:shd w:fill="auto" w:val="clear"/>
+        </w:rPr>
+      </w:pPr>
     </w:p>
     <w:p>
       <w:pPr>
@@ -482,25 +567,49 @@
         <w:jc w:val="left"/>
         <w:rPr>
           <w:rFonts w:ascii="Calibri" w:hAnsi="Calibri" w:cs="Calibri" w:eastAsia="Calibri"/>
-          <w:b/>
-          <w:color w:val="auto"/>
-          <w:spacing w:val="0"/>
-          <w:position w:val="0"/>
-          <w:sz w:val="22"/>
-          <w:shd w:fill="auto" w:val="clear"/>
-        </w:rPr>
-      </w:pPr>
-      <w:r>
-        <w:rPr>
-          <w:rFonts w:ascii="Calibri" w:hAnsi="Calibri" w:cs="Calibri" w:eastAsia="Calibri"/>
-          <w:b/>
-          <w:color w:val="auto"/>
-          <w:spacing w:val="0"/>
-          <w:position w:val="0"/>
-          <w:sz w:val="22"/>
-          <w:shd w:fill="FFFF00" w:val="clear"/>
-        </w:rPr>
-        <w:t xml:space="preserve">TBD</w:t>
+          <w:color w:val="auto"/>
+          <w:spacing w:val="0"/>
+          <w:position w:val="0"/>
+          <w:sz w:val="22"/>
+          <w:shd w:fill="auto" w:val="clear"/>
+        </w:rPr>
+      </w:pPr>
+      <w:r>
+        <w:rPr>
+          <w:rFonts w:ascii="Calibri" w:hAnsi="Calibri" w:cs="Calibri" w:eastAsia="Calibri"/>
+          <w:color w:val="auto"/>
+          <w:spacing w:val="0"/>
+          <w:position w:val="0"/>
+          <w:sz w:val="22"/>
+          <w:shd w:fill="auto" w:val="clear"/>
+        </w:rPr>
+        <w:t xml:space="preserve">The application may not work properly if used with browsers other than google chrome or mozilla. </w:t>
+      </w:r>
+    </w:p>
+    <w:p>
+      <w:pPr>
+        <w:spacing w:before="0" w:after="200" w:line="276"/>
+        <w:ind w:right="0" w:left="0" w:firstLine="0"/>
+        <w:jc w:val="left"/>
+        <w:rPr>
+          <w:rFonts w:ascii="Calibri" w:hAnsi="Calibri" w:cs="Calibri" w:eastAsia="Calibri"/>
+          <w:color w:val="auto"/>
+          <w:spacing w:val="0"/>
+          <w:position w:val="0"/>
+          <w:sz w:val="22"/>
+          <w:shd w:fill="auto" w:val="clear"/>
+        </w:rPr>
+      </w:pPr>
+      <w:r>
+        <w:rPr>
+          <w:rFonts w:ascii="Calibri" w:hAnsi="Calibri" w:cs="Calibri" w:eastAsia="Calibri"/>
+          <w:color w:val="auto"/>
+          <w:spacing w:val="0"/>
+          <w:position w:val="0"/>
+          <w:sz w:val="22"/>
+          <w:shd w:fill="auto" w:val="clear"/>
+        </w:rPr>
+        <w:t xml:space="preserve">There wont be any password recovery/forgot password feature nor any lockout phase after numerous entries of invalid password.</w:t>
       </w:r>
     </w:p>
     <w:p>
@@ -1742,8 +1851,8 @@
         </w:rPr>
       </w:pPr>
       <w:r>
-        <w:object w:dxaOrig="8985" w:dyaOrig="5054">
-          <v:rect xmlns:o="urn:schemas-microsoft-com:office:office" xmlns:v="urn:schemas-microsoft-com:vml" id="rectole0000000000" style="width:449.250000pt;height:252.700000pt" o:preferrelative="t" o:ole="">
+        <w:object w:dxaOrig="9091" w:dyaOrig="5122">
+          <v:rect xmlns:o="urn:schemas-microsoft-com:office:office" xmlns:v="urn:schemas-microsoft-com:vml" id="rectole0000000000" style="width:454.550000pt;height:256.100000pt" o:preferrelative="t" o:ole="">
             <o:lock v:ext="edit"/>
             <v:imagedata xmlns:r="http://schemas.openxmlformats.org/officeDocument/2006/relationships" r:id="docRId1" o:title=""/>
           </v:rect>
@@ -4105,8 +4214,8 @@
         </w:rPr>
       </w:pPr>
       <w:r>
-        <w:object w:dxaOrig="9569" w:dyaOrig="7035">
-          <v:rect xmlns:o="urn:schemas-microsoft-com:office:office" xmlns:v="urn:schemas-microsoft-com:vml" id="rectole0000000001" style="width:478.450000pt;height:351.750000pt" o:preferrelative="t" o:ole="">
+        <w:object w:dxaOrig="9678" w:dyaOrig="7126">
+          <v:rect xmlns:o="urn:schemas-microsoft-com:office:office" xmlns:v="urn:schemas-microsoft-com:vml" id="rectole0000000001" style="width:483.900000pt;height:356.300000pt" o:preferrelative="t" o:ole="">
             <o:lock v:ext="edit"/>
             <v:imagedata xmlns:r="http://schemas.openxmlformats.org/officeDocument/2006/relationships" r:id="docRId3" o:title=""/>
           </v:rect>
@@ -5507,8 +5616,8 @@
         </w:rPr>
       </w:pPr>
       <w:r>
-        <w:object w:dxaOrig="8985" w:dyaOrig="5054">
-          <v:rect xmlns:o="urn:schemas-microsoft-com:office:office" xmlns:v="urn:schemas-microsoft-com:vml" id="rectole0000000002" style="width:449.250000pt;height:252.700000pt" o:preferrelative="t" o:ole="">
+        <w:object w:dxaOrig="9091" w:dyaOrig="5122">
+          <v:rect xmlns:o="urn:schemas-microsoft-com:office:office" xmlns:v="urn:schemas-microsoft-com:vml" id="rectole0000000002" style="width:454.550000pt;height:256.100000pt" o:preferrelative="t" o:ole="">
             <o:lock v:ext="edit"/>
             <v:imagedata xmlns:r="http://schemas.openxmlformats.org/officeDocument/2006/relationships" r:id="docRId5" o:title=""/>
           </v:rect>
@@ -5567,13 +5676,17 @@
           <w:sz w:val="22"/>
           <w:shd w:fill="auto" w:val="clear"/>
         </w:rPr>
-        <w:t xml:space="preserve">There wont be any password recovery/forgot password feature nor any lockout phase after numerous entries of invalid password.</w:t>
-      </w:r>
-    </w:p>
-    <w:p>
-      <w:pPr>
-        <w:spacing w:before="0" w:after="200" w:line="276"/>
-        <w:ind w:right="0" w:left="0" w:firstLine="0"/>
+        <w:t xml:space="preserve">This application has below mentioned restrictions :</w:t>
+      </w:r>
+    </w:p>
+    <w:p>
+      <w:pPr>
+        <w:numPr>
+          <w:ilvl w:val="0"/>
+          <w:numId w:val="68"/>
+        </w:numPr>
+        <w:spacing w:before="0" w:after="200" w:line="276"/>
+        <w:ind w:right="0" w:left="720" w:hanging="360"/>
         <w:jc w:val="left"/>
         <w:rPr>
           <w:rFonts w:ascii="Calibri" w:hAnsi="Calibri" w:cs="Calibri" w:eastAsia="Calibri"/>
@@ -5598,8 +5711,12 @@
     </w:p>
     <w:p>
       <w:pPr>
-        <w:spacing w:before="0" w:after="200" w:line="276"/>
-        <w:ind w:right="0" w:left="0" w:firstLine="0"/>
+        <w:numPr>
+          <w:ilvl w:val="0"/>
+          <w:numId w:val="68"/>
+        </w:numPr>
+        <w:spacing w:before="0" w:after="200" w:line="276"/>
+        <w:ind w:right="0" w:left="720" w:hanging="360"/>
         <w:jc w:val="left"/>
         <w:rPr>
           <w:rFonts w:ascii="Calibri" w:hAnsi="Calibri" w:cs="Calibri" w:eastAsia="Calibri"/>
@@ -5624,8 +5741,12 @@
     </w:p>
     <w:p>
       <w:pPr>
-        <w:spacing w:before="0" w:after="200" w:line="276"/>
-        <w:ind w:right="0" w:left="0" w:firstLine="0"/>
+        <w:numPr>
+          <w:ilvl w:val="0"/>
+          <w:numId w:val="68"/>
+        </w:numPr>
+        <w:spacing w:before="0" w:after="200" w:line="276"/>
+        <w:ind w:right="0" w:left="720" w:hanging="360"/>
         <w:jc w:val="left"/>
         <w:rPr>
           <w:rFonts w:ascii="Calibri" w:hAnsi="Calibri" w:cs="Calibri" w:eastAsia="Calibri"/>
@@ -5650,54 +5771,94 @@
     </w:p>
     <w:p>
       <w:pPr>
-        <w:spacing w:before="0" w:after="200" w:line="276"/>
-        <w:ind w:right="0" w:left="0" w:firstLine="0"/>
-        <w:jc w:val="left"/>
-        <w:rPr>
-          <w:rFonts w:ascii="Calibri" w:hAnsi="Calibri" w:cs="Calibri" w:eastAsia="Calibri"/>
-          <w:color w:val="auto"/>
-          <w:spacing w:val="0"/>
-          <w:position w:val="0"/>
-          <w:sz w:val="22"/>
-          <w:shd w:fill="auto" w:val="clear"/>
-        </w:rPr>
-      </w:pPr>
-      <w:r>
-        <w:rPr>
-          <w:rFonts w:ascii="Calibri" w:hAnsi="Calibri" w:cs="Calibri" w:eastAsia="Calibri"/>
-          <w:color w:val="auto"/>
-          <w:spacing w:val="0"/>
-          <w:position w:val="0"/>
-          <w:sz w:val="22"/>
-          <w:shd w:fill="auto" w:val="clear"/>
-        </w:rPr>
-        <w:t xml:space="preserve">'Checking out multiple books at time' feature is not available.</w:t>
-      </w:r>
-    </w:p>
-    <w:p>
-      <w:pPr>
-        <w:spacing w:before="0" w:after="200" w:line="276"/>
-        <w:ind w:right="0" w:left="0" w:firstLine="0"/>
-        <w:jc w:val="left"/>
-        <w:rPr>
-          <w:rFonts w:ascii="Calibri" w:hAnsi="Calibri" w:cs="Calibri" w:eastAsia="Calibri"/>
-          <w:color w:val="auto"/>
-          <w:spacing w:val="0"/>
-          <w:position w:val="0"/>
-          <w:sz w:val="22"/>
-          <w:shd w:fill="auto" w:val="clear"/>
-        </w:rPr>
-      </w:pPr>
-      <w:r>
-        <w:rPr>
-          <w:rFonts w:ascii="Calibri" w:hAnsi="Calibri" w:cs="Calibri" w:eastAsia="Calibri"/>
-          <w:color w:val="auto"/>
-          <w:spacing w:val="0"/>
-          <w:position w:val="0"/>
-          <w:sz w:val="22"/>
-          <w:shd w:fill="auto" w:val="clear"/>
-        </w:rPr>
-        <w:t xml:space="preserve">'Adding/Deleting multiple books at a time' features is not available</w:t>
+        <w:numPr>
+          <w:ilvl w:val="0"/>
+          <w:numId w:val="68"/>
+        </w:numPr>
+        <w:spacing w:before="0" w:after="200" w:line="276"/>
+        <w:ind w:right="0" w:left="720" w:hanging="360"/>
+        <w:jc w:val="left"/>
+        <w:rPr>
+          <w:rFonts w:ascii="Calibri" w:hAnsi="Calibri" w:cs="Calibri" w:eastAsia="Calibri"/>
+          <w:color w:val="auto"/>
+          <w:spacing w:val="0"/>
+          <w:position w:val="0"/>
+          <w:sz w:val="22"/>
+          <w:shd w:fill="auto" w:val="clear"/>
+        </w:rPr>
+      </w:pPr>
+      <w:r>
+        <w:rPr>
+          <w:rFonts w:ascii="Calibri" w:hAnsi="Calibri" w:cs="Calibri" w:eastAsia="Calibri"/>
+          <w:color w:val="auto"/>
+          <w:spacing w:val="0"/>
+          <w:position w:val="0"/>
+          <w:sz w:val="22"/>
+          <w:shd w:fill="auto" w:val="clear"/>
+        </w:rPr>
+        <w:t xml:space="preserve">Only a single book can be added or checked out at a time.</w:t>
+      </w:r>
+    </w:p>
+    <w:p>
+      <w:pPr>
+        <w:numPr>
+          <w:ilvl w:val="0"/>
+          <w:numId w:val="68"/>
+        </w:numPr>
+        <w:spacing w:before="0" w:after="200" w:line="276"/>
+        <w:ind w:right="0" w:left="720" w:hanging="360"/>
+        <w:jc w:val="left"/>
+        <w:rPr>
+          <w:rFonts w:ascii="Calibri" w:hAnsi="Calibri" w:cs="Calibri" w:eastAsia="Calibri"/>
+          <w:b/>
+          <w:color w:val="auto"/>
+          <w:spacing w:val="0"/>
+          <w:position w:val="0"/>
+          <w:sz w:val="22"/>
+          <w:shd w:fill="auto" w:val="clear"/>
+        </w:rPr>
+      </w:pPr>
+      <w:r>
+        <w:rPr>
+          <w:rFonts w:ascii="Calibri" w:hAnsi="Calibri" w:cs="Calibri" w:eastAsia="Calibri"/>
+          <w:color w:val="auto"/>
+          <w:spacing w:val="0"/>
+          <w:position w:val="0"/>
+          <w:sz w:val="22"/>
+          <w:shd w:fill="auto" w:val="clear"/>
+        </w:rPr>
+        <w:t xml:space="preserve">'Pay fees' feature for student/parent is not available, it has to be done offline.</w:t>
+      </w:r>
+    </w:p>
+    <w:p>
+      <w:pPr>
+        <w:numPr>
+          <w:ilvl w:val="0"/>
+          <w:numId w:val="68"/>
+        </w:numPr>
+        <w:spacing w:before="0" w:after="200" w:line="276"/>
+        <w:ind w:right="0" w:left="720" w:hanging="360"/>
+        <w:jc w:val="left"/>
+        <w:rPr>
+          <w:rFonts w:ascii="Calibri" w:hAnsi="Calibri" w:cs="Calibri" w:eastAsia="Calibri"/>
+          <w:b/>
+          <w:color w:val="auto"/>
+          <w:spacing w:val="0"/>
+          <w:position w:val="0"/>
+          <w:sz w:val="22"/>
+          <w:shd w:fill="auto" w:val="clear"/>
+        </w:rPr>
+      </w:pPr>
+      <w:r>
+        <w:rPr>
+          <w:rFonts w:ascii="Calibri" w:hAnsi="Calibri" w:cs="Calibri" w:eastAsia="Calibri"/>
+          <w:color w:val="auto"/>
+          <w:spacing w:val="0"/>
+          <w:position w:val="0"/>
+          <w:sz w:val="22"/>
+          <w:shd w:fill="auto" w:val="clear"/>
+        </w:rPr>
+        <w:t xml:space="preserve">Staff/Admin can not checkout a book for himself/herself. </w:t>
       </w:r>
     </w:p>
     <w:p>
@@ -5769,6 +5930,21 @@
         </w:rPr>
         <w:t xml:space="preserve">To excel in meeting needs our client we want our software to be well tested during all phases of software development lifecycle. We will cover most of the critical, major and minor scenarios while performing Unit testing. We will perform functional testing though automation testing using selenium scripts as well as we will also perform manual testing for some core functionality of software. To maintain a good quality standard of product will also go through the integration and perform regular regression testing of our software. All these testing will happen in different phases to provide a good quality product being consistent, complete and highly availability.  </w:t>
       </w:r>
+    </w:p>
+    <w:p>
+      <w:pPr>
+        <w:spacing w:before="0" w:after="200" w:line="276"/>
+        <w:ind w:right="0" w:left="0" w:firstLine="0"/>
+        <w:jc w:val="left"/>
+        <w:rPr>
+          <w:rFonts w:ascii="Calibri" w:hAnsi="Calibri" w:cs="Calibri" w:eastAsia="Calibri"/>
+          <w:color w:val="auto"/>
+          <w:spacing w:val="0"/>
+          <w:position w:val="0"/>
+          <w:sz w:val="22"/>
+          <w:shd w:fill="auto" w:val="clear"/>
+        </w:rPr>
+      </w:pPr>
     </w:p>
     <w:p>
       <w:pPr>
@@ -6813,7 +6989,6 @@
                 <w:spacing w:val="0"/>
                 <w:position w:val="0"/>
                 <w:sz w:val="22"/>
-                <w:shd w:fill="auto" w:val="clear"/>
               </w:rPr>
             </w:pPr>
             <w:r>
@@ -6857,7 +7032,6 @@
                 <w:spacing w:val="0"/>
                 <w:position w:val="0"/>
                 <w:sz w:val="22"/>
-                <w:shd w:fill="auto" w:val="clear"/>
               </w:rPr>
             </w:pPr>
             <w:r>
@@ -6901,7 +7075,6 @@
                 <w:spacing w:val="0"/>
                 <w:position w:val="0"/>
                 <w:sz w:val="22"/>
-                <w:shd w:fill="auto" w:val="clear"/>
               </w:rPr>
             </w:pPr>
             <w:r>
@@ -6951,7 +7124,6 @@
                 <w:spacing w:val="0"/>
                 <w:position w:val="0"/>
                 <w:sz w:val="22"/>
-                <w:shd w:fill="auto" w:val="clear"/>
               </w:rPr>
             </w:pPr>
             <w:r>
@@ -6995,7 +7167,6 @@
                 <w:spacing w:val="0"/>
                 <w:position w:val="0"/>
                 <w:sz w:val="22"/>
-                <w:shd w:fill="auto" w:val="clear"/>
               </w:rPr>
             </w:pPr>
             <w:r>
@@ -7038,7 +7209,6 @@
                 <w:spacing w:val="0"/>
                 <w:position w:val="0"/>
                 <w:sz w:val="22"/>
-                <w:shd w:fill="auto" w:val="clear"/>
               </w:rPr>
             </w:pPr>
             <w:r>
@@ -7087,7 +7257,6 @@
                 <w:spacing w:val="0"/>
                 <w:position w:val="0"/>
                 <w:sz w:val="22"/>
-                <w:shd w:fill="auto" w:val="clear"/>
               </w:rPr>
             </w:pPr>
             <w:r>
@@ -7131,7 +7300,6 @@
                 <w:spacing w:val="0"/>
                 <w:position w:val="0"/>
                 <w:sz w:val="22"/>
-                <w:shd w:fill="auto" w:val="clear"/>
               </w:rPr>
             </w:pPr>
             <w:r>
@@ -7174,7 +7342,6 @@
                 <w:spacing w:val="0"/>
                 <w:position w:val="0"/>
                 <w:sz w:val="22"/>
-                <w:shd w:fill="auto" w:val="clear"/>
               </w:rPr>
             </w:pPr>
             <w:r>
@@ -7223,7 +7390,6 @@
                 <w:spacing w:val="0"/>
                 <w:position w:val="0"/>
                 <w:sz w:val="22"/>
-                <w:shd w:fill="auto" w:val="clear"/>
               </w:rPr>
             </w:pPr>
             <w:r>
@@ -7267,7 +7433,6 @@
                 <w:spacing w:val="0"/>
                 <w:position w:val="0"/>
                 <w:sz w:val="22"/>
-                <w:shd w:fill="auto" w:val="clear"/>
               </w:rPr>
             </w:pPr>
             <w:r>
@@ -7310,7 +7475,6 @@
                 <w:spacing w:val="0"/>
                 <w:position w:val="0"/>
                 <w:sz w:val="22"/>
-                <w:shd w:fill="auto" w:val="clear"/>
               </w:rPr>
             </w:pPr>
             <w:r>
@@ -7359,7 +7523,6 @@
                 <w:spacing w:val="0"/>
                 <w:position w:val="0"/>
                 <w:sz w:val="22"/>
-                <w:shd w:fill="auto" w:val="clear"/>
               </w:rPr>
             </w:pPr>
             <w:r>
@@ -7403,7 +7566,6 @@
                 <w:spacing w:val="0"/>
                 <w:position w:val="0"/>
                 <w:sz w:val="22"/>
-                <w:shd w:fill="auto" w:val="clear"/>
               </w:rPr>
             </w:pPr>
             <w:r>
@@ -7446,7 +7608,6 @@
                 <w:spacing w:val="0"/>
                 <w:position w:val="0"/>
                 <w:sz w:val="22"/>
-                <w:shd w:fill="auto" w:val="clear"/>
               </w:rPr>
             </w:pPr>
             <w:r>
@@ -7495,7 +7656,6 @@
                 <w:spacing w:val="0"/>
                 <w:position w:val="0"/>
                 <w:sz w:val="22"/>
-                <w:shd w:fill="auto" w:val="clear"/>
               </w:rPr>
             </w:pPr>
             <w:r>
@@ -7539,7 +7699,6 @@
                 <w:spacing w:val="0"/>
                 <w:position w:val="0"/>
                 <w:sz w:val="22"/>
-                <w:shd w:fill="auto" w:val="clear"/>
               </w:rPr>
             </w:pPr>
             <w:r>
@@ -7582,7 +7741,6 @@
                 <w:spacing w:val="0"/>
                 <w:position w:val="0"/>
                 <w:sz w:val="22"/>
-                <w:shd w:fill="auto" w:val="clear"/>
               </w:rPr>
             </w:pPr>
             <w:r>
@@ -7631,7 +7789,6 @@
                 <w:spacing w:val="0"/>
                 <w:position w:val="0"/>
                 <w:sz w:val="22"/>
-                <w:shd w:fill="auto" w:val="clear"/>
               </w:rPr>
             </w:pPr>
             <w:r>
@@ -7675,7 +7832,6 @@
                 <w:spacing w:val="0"/>
                 <w:position w:val="0"/>
                 <w:sz w:val="22"/>
-                <w:shd w:fill="auto" w:val="clear"/>
               </w:rPr>
             </w:pPr>
             <w:r>
@@ -7718,7 +7874,6 @@
                 <w:spacing w:val="0"/>
                 <w:position w:val="0"/>
                 <w:sz w:val="22"/>
-                <w:shd w:fill="auto" w:val="clear"/>
               </w:rPr>
             </w:pPr>
             <w:r>
@@ -7767,7 +7922,6 @@
                 <w:spacing w:val="0"/>
                 <w:position w:val="0"/>
                 <w:sz w:val="22"/>
-                <w:shd w:fill="auto" w:val="clear"/>
               </w:rPr>
             </w:pPr>
             <w:r>
@@ -7811,7 +7965,6 @@
                 <w:spacing w:val="0"/>
                 <w:position w:val="0"/>
                 <w:sz w:val="22"/>
-                <w:shd w:fill="auto" w:val="clear"/>
               </w:rPr>
             </w:pPr>
             <w:r>
@@ -7854,7 +8007,6 @@
                 <w:spacing w:val="0"/>
                 <w:position w:val="0"/>
                 <w:sz w:val="22"/>
-                <w:shd w:fill="auto" w:val="clear"/>
               </w:rPr>
             </w:pPr>
             <w:r>
@@ -7903,7 +8055,6 @@
                 <w:spacing w:val="0"/>
                 <w:position w:val="0"/>
                 <w:sz w:val="22"/>
-                <w:shd w:fill="auto" w:val="clear"/>
               </w:rPr>
             </w:pPr>
             <w:r>
@@ -7947,7 +8098,6 @@
                 <w:spacing w:val="0"/>
                 <w:position w:val="0"/>
                 <w:sz w:val="22"/>
-                <w:shd w:fill="auto" w:val="clear"/>
               </w:rPr>
             </w:pPr>
             <w:r>
@@ -7990,7 +8140,6 @@
                 <w:spacing w:val="0"/>
                 <w:position w:val="0"/>
                 <w:sz w:val="22"/>
-                <w:shd w:fill="auto" w:val="clear"/>
               </w:rPr>
             </w:pPr>
             <w:r>
@@ -8268,73 +8417,83 @@
       <w:lvlText w:val="•"/>
     </w:lvl>
   </w:abstractNum>
+  <w:abstractNum w:abstractNumId="138">
+    <w:lvl w:ilvl="0">
+      <w:start w:val="1"/>
+      <w:numFmt w:val="bullet"/>
+      <w:lvlText w:val="•"/>
+    </w:lvl>
+  </w:abstractNum>
   <w:num w:numId="4">
+    <w:abstractNumId w:val="138"/>
+  </w:num>
+  <w:num w:numId="6">
     <w:abstractNumId w:val="132"/>
   </w:num>
-  <w:num w:numId="6">
+  <w:num w:numId="8">
     <w:abstractNumId w:val="126"/>
   </w:num>
-  <w:num w:numId="8">
+  <w:num w:numId="11">
     <w:abstractNumId w:val="120"/>
   </w:num>
-  <w:num w:numId="11">
+  <w:num w:numId="13">
     <w:abstractNumId w:val="114"/>
   </w:num>
-  <w:num w:numId="13">
+  <w:num w:numId="15">
     <w:abstractNumId w:val="108"/>
   </w:num>
-  <w:num w:numId="15">
+  <w:num w:numId="17">
     <w:abstractNumId w:val="102"/>
   </w:num>
-  <w:num w:numId="17">
+  <w:num w:numId="19">
     <w:abstractNumId w:val="96"/>
   </w:num>
-  <w:num w:numId="19">
+  <w:num w:numId="21">
     <w:abstractNumId w:val="90"/>
   </w:num>
-  <w:num w:numId="21">
+  <w:num w:numId="23">
     <w:abstractNumId w:val="84"/>
   </w:num>
-  <w:num w:numId="23">
+  <w:num w:numId="25">
     <w:abstractNumId w:val="78"/>
   </w:num>
-  <w:num w:numId="25">
+  <w:num w:numId="27">
     <w:abstractNumId w:val="72"/>
   </w:num>
-  <w:num w:numId="27">
+  <w:num w:numId="29">
     <w:abstractNumId w:val="66"/>
   </w:num>
-  <w:num w:numId="29">
+  <w:num w:numId="33">
     <w:abstractNumId w:val="60"/>
   </w:num>
-  <w:num w:numId="33">
+  <w:num w:numId="37">
     <w:abstractNumId w:val="54"/>
   </w:num>
-  <w:num w:numId="37">
+  <w:num w:numId="46">
     <w:abstractNumId w:val="48"/>
   </w:num>
-  <w:num w:numId="46">
+  <w:num w:numId="48">
     <w:abstractNumId w:val="42"/>
   </w:num>
-  <w:num w:numId="48">
+  <w:num w:numId="51">
     <w:abstractNumId w:val="36"/>
   </w:num>
-  <w:num w:numId="51">
+  <w:num w:numId="53">
     <w:abstractNumId w:val="30"/>
   </w:num>
-  <w:num w:numId="53">
+  <w:num w:numId="58">
     <w:abstractNumId w:val="24"/>
   </w:num>
-  <w:num w:numId="58">
+  <w:num w:numId="60">
     <w:abstractNumId w:val="18"/>
   </w:num>
-  <w:num w:numId="60">
+  <w:num w:numId="64">
     <w:abstractNumId w:val="12"/>
   </w:num>
-  <w:num w:numId="64">
+  <w:num w:numId="66">
     <w:abstractNumId w:val="6"/>
   </w:num>
-  <w:num w:numId="66">
+  <w:num w:numId="68">
     <w:abstractNumId w:val="0"/>
   </w:num>
 </w:numbering>

</xml_diff>